<commit_message>
Update universal shift register
</commit_message>
<xml_diff>
--- a/Homework3/Homework3 Report.docx
+++ b/Homework3/Homework3 Report.docx
@@ -28,7 +28,7 @@
           <w:u w:val="single"/>
           <w:lang w:eastAsia="zh-TW"/>
         </w:rPr>
-        <w:t>2</w:t>
+        <w:t>3</w:t>
       </w:r>
       <w:r>
         <w:rPr>
@@ -742,30 +742,41 @@
       </w:r>
       <w:r>
         <w:rPr>
+          <w:rFonts w:hint="eastAsia"/>
           <w:b/>
           <w:bCs/>
           <w:u w:val="single"/>
-        </w:rPr>
-        <w:t>2b</w:t>
-      </w:r>
-      <w:r>
-        <w:rPr>
-          <w:rFonts w:hint="eastAsia"/>
+          <w:lang w:eastAsia="zh-TW"/>
+        </w:rPr>
+        <w:t>3</w:t>
+      </w:r>
+      <w:r>
+        <w:rPr>
           <w:b/>
           <w:bCs/>
           <w:u w:val="single"/>
-          <w:lang w:eastAsia="zh-TW"/>
-        </w:rPr>
-        <w:t xml:space="preserve"> (</w:t>
-      </w:r>
-      <w:r>
-        <w:rPr>
+        </w:rPr>
+        <w:t>b</w:t>
+      </w:r>
+      <w:r>
+        <w:rPr>
+          <w:rFonts w:hint="eastAsia"/>
           <w:b/>
           <w:bCs/>
           <w:u w:val="single"/>
           <w:lang w:eastAsia="zh-TW"/>
         </w:rPr>
-        <w:t>4-bit up down binary counter</w:t>
+        <w:t xml:space="preserve"> (</w:t>
+      </w:r>
+      <w:r>
+        <w:rPr>
+          <w:rFonts w:hint="eastAsia"/>
+          <w:b/>
+          <w:bCs/>
+          <w:u w:val="single"/>
+          <w:lang w:eastAsia="zh-TW"/>
+        </w:rPr>
+        <w:t>Universal Shift Register</w:t>
       </w:r>
       <w:r>
         <w:rPr>
@@ -825,9 +836,17 @@
           <w:b/>
           <w:lang w:eastAsia="zh-TW"/>
         </w:rPr>
-        <w:t>up_down_counter</w:t>
+        <w:t>universal_shift_register</w:t>
       </w:r>
       <w:proofErr w:type="spellEnd"/>
+      <w:r>
+        <w:rPr>
+          <w:rFonts w:hint="eastAsia"/>
+          <w:b/>
+          <w:lang w:eastAsia="zh-TW"/>
+        </w:rPr>
+        <w:t xml:space="preserve"> (student fill part)</w:t>
+      </w:r>
     </w:p>
     <w:p>
       <w:pPr>
@@ -841,14 +860,13 @@
       <w:r>
         <w:rPr>
           <w:b/>
-          <w:noProof/>
           <w:lang w:eastAsia="zh-TW"/>
         </w:rPr>
         <w:drawing>
-          <wp:inline distT="0" distB="0" distL="0" distR="0" wp14:anchorId="6FE66916" wp14:editId="7F6A4108">
-            <wp:extent cx="3868437" cy="6207125"/>
-            <wp:effectExtent l="0" t="0" r="0" b="3175"/>
-            <wp:docPr id="1166173298" name="Picture 1" descr="A screen shot of a computer program&#10;&#10;AI-generated content may be incorrect."/>
+          <wp:inline distT="0" distB="0" distL="0" distR="0" wp14:anchorId="4EE77678" wp14:editId="0D86D7FB">
+            <wp:extent cx="5005754" cy="3443596"/>
+            <wp:effectExtent l="0" t="0" r="4445" b="5080"/>
+            <wp:docPr id="477678371" name="Picture 1" descr="A screen shot of a computer program&#10;&#10;AI-generated content may be incorrect."/>
             <wp:cNvGraphicFramePr>
               <a:graphicFrameLocks xmlns:a="http://schemas.openxmlformats.org/drawingml/2006/main" noChangeAspect="1"/>
             </wp:cNvGraphicFramePr>
@@ -856,7 +874,7 @@
               <a:graphicData uri="http://schemas.openxmlformats.org/drawingml/2006/picture">
                 <pic:pic xmlns:pic="http://schemas.openxmlformats.org/drawingml/2006/picture">
                   <pic:nvPicPr>
-                    <pic:cNvPr id="1166173298" name="Picture 1" descr="A screen shot of a computer program&#10;&#10;AI-generated content may be incorrect."/>
+                    <pic:cNvPr id="477678371" name="Picture 1" descr="A screen shot of a computer program&#10;&#10;AI-generated content may be incorrect."/>
                     <pic:cNvPicPr/>
                   </pic:nvPicPr>
                   <pic:blipFill>
@@ -868,7 +886,7 @@
                   <pic:spPr>
                     <a:xfrm>
                       <a:off x="0" y="0"/>
-                      <a:ext cx="3872733" cy="6214018"/>
+                      <a:ext cx="5016478" cy="3450973"/>
                     </a:xfrm>
                     <a:prstGeom prst="rect">
                       <a:avLst/>
@@ -885,14 +903,16 @@
       <w:pPr>
         <w:spacing w:line="278" w:lineRule="auto"/>
         <w:rPr>
-          <w:b/>
-          <w:lang w:eastAsia="zh-TW"/>
-        </w:rPr>
-      </w:pPr>
-      <w:r>
-        <w:rPr>
-          <w:b/>
-          <w:lang w:eastAsia="zh-TW"/>
+          <w:rFonts w:eastAsia="游ゴシック"/>
+          <w:b/>
+          <w:lang w:eastAsia="ja-JP"/>
+        </w:rPr>
+      </w:pPr>
+      <w:r>
+        <w:rPr>
+          <w:rFonts w:eastAsia="游ゴシック"/>
+          <w:b/>
+          <w:lang w:eastAsia="ja-JP"/>
         </w:rPr>
         <w:br w:type="page"/>
       </w:r>
@@ -901,7 +921,7 @@
       <w:pPr>
         <w:pStyle w:val="ListParagraph"/>
         <w:numPr>
-          <w:ilvl w:val="1"/>
+          <w:ilvl w:val="0"/>
           <w:numId w:val="5"/>
         </w:numPr>
         <w:rPr>
@@ -909,37 +929,78 @@
           <w:lang w:eastAsia="zh-TW"/>
         </w:rPr>
       </w:pPr>
-      <w:proofErr w:type="spellStart"/>
-      <w:r>
-        <w:rPr>
-          <w:b/>
-          <w:lang w:eastAsia="zh-TW"/>
+      <w:r>
+        <w:rPr>
+          <w:rFonts w:eastAsia="游ゴシック" w:hint="eastAsia"/>
+          <w:b/>
+          <w:lang w:eastAsia="ja-JP"/>
         </w:rPr>
         <w:lastRenderedPageBreak/>
-        <w:t>up_counter</w:t>
-      </w:r>
-      <w:proofErr w:type="spellEnd"/>
+        <w:t>Synthesis Resource usage and schematic generated from RTL netlist viewer</w:t>
+      </w:r>
     </w:p>
     <w:p>
       <w:pPr>
+        <w:spacing w:line="278" w:lineRule="auto"/>
+        <w:rPr>
+          <w:b/>
+          <w:lang w:eastAsia="zh-TW"/>
+        </w:rPr>
+      </w:pPr>
+      <w:r>
+        <w:rPr>
+          <w:b/>
+          <w:lang w:eastAsia="zh-TW"/>
+        </w:rPr>
+        <w:br w:type="page"/>
+      </w:r>
+    </w:p>
+    <w:p>
+      <w:pPr>
         <w:pStyle w:val="ListParagraph"/>
-        <w:ind w:left="1440"/>
-        <w:rPr>
-          <w:b/>
-          <w:lang w:eastAsia="zh-TW"/>
-        </w:rPr>
-      </w:pPr>
-      <w:r>
-        <w:rPr>
-          <w:b/>
-          <w:noProof/>
-          <w:lang w:eastAsia="zh-TW"/>
+        <w:numPr>
+          <w:ilvl w:val="0"/>
+          <w:numId w:val="5"/>
+        </w:numPr>
+        <w:rPr>
+          <w:b/>
+          <w:lang w:eastAsia="zh-TW"/>
+        </w:rPr>
+      </w:pPr>
+      <w:r>
+        <w:rPr>
+          <w:rFonts w:eastAsia="游ゴシック" w:hint="eastAsia"/>
+          <w:b/>
+          <w:lang w:eastAsia="ja-JP"/>
+        </w:rPr>
+        <w:lastRenderedPageBreak/>
+        <w:t xml:space="preserve">Simulation snapshot </w:t>
+      </w:r>
+      <w:r>
+        <w:rPr>
+          <w:b/>
+          <w:lang w:eastAsia="zh-TW"/>
+        </w:rPr>
+        <w:t>and explain simulation result</w:t>
+      </w:r>
+    </w:p>
+    <w:p>
+      <w:pPr>
+        <w:pStyle w:val="ListParagraph"/>
+        <w:rPr>
+          <w:b/>
+          <w:lang w:eastAsia="zh-TW"/>
+        </w:rPr>
+      </w:pPr>
+      <w:r>
+        <w:rPr>
+          <w:lang w:eastAsia="ja-JP"/>
         </w:rPr>
         <w:drawing>
-          <wp:inline distT="0" distB="0" distL="0" distR="0" wp14:anchorId="1EDB4FA2" wp14:editId="6C28C63C">
-            <wp:extent cx="4133850" cy="4253978"/>
-            <wp:effectExtent l="0" t="0" r="0" b="0"/>
-            <wp:docPr id="1997361224" name="Picture 1" descr="A screenshot of a computer program&#10;&#10;AI-generated content may be incorrect."/>
+          <wp:inline distT="0" distB="0" distL="0" distR="0" wp14:anchorId="7AD4F11E" wp14:editId="0FA1A297">
+            <wp:extent cx="5503985" cy="670945"/>
+            <wp:effectExtent l="0" t="0" r="1905" b="0"/>
+            <wp:docPr id="516353550" name="Picture 1"/>
             <wp:cNvGraphicFramePr>
               <a:graphicFrameLocks xmlns:a="http://schemas.openxmlformats.org/drawingml/2006/main" noChangeAspect="1"/>
             </wp:cNvGraphicFramePr>
@@ -947,7 +1008,7 @@
               <a:graphicData uri="http://schemas.openxmlformats.org/drawingml/2006/picture">
                 <pic:pic xmlns:pic="http://schemas.openxmlformats.org/drawingml/2006/picture">
                   <pic:nvPicPr>
-                    <pic:cNvPr id="1997361224" name="Picture 1" descr="A screenshot of a computer program&#10;&#10;AI-generated content may be incorrect."/>
+                    <pic:cNvPr id="516353550" name=""/>
                     <pic:cNvPicPr/>
                   </pic:nvPicPr>
                   <pic:blipFill>
@@ -959,7 +1020,7 @@
                   <pic:spPr>
                     <a:xfrm>
                       <a:off x="0" y="0"/>
-                      <a:ext cx="4136038" cy="4256230"/>
+                      <a:ext cx="5539468" cy="675270"/>
                     </a:xfrm>
                     <a:prstGeom prst="rect">
                       <a:avLst/>
@@ -974,568 +1035,38 @@
     </w:p>
     <w:p>
       <w:pPr>
-        <w:spacing w:line="278" w:lineRule="auto"/>
-        <w:rPr>
-          <w:b/>
-          <w:lang w:eastAsia="zh-TW"/>
-        </w:rPr>
-      </w:pPr>
-      <w:r>
-        <w:rPr>
-          <w:b/>
-          <w:lang w:eastAsia="zh-TW"/>
-        </w:rPr>
-        <w:br w:type="page"/>
-      </w:r>
-    </w:p>
-    <w:p>
-      <w:pPr>
-        <w:pStyle w:val="ListParagraph"/>
-        <w:numPr>
-          <w:ilvl w:val="1"/>
-          <w:numId w:val="5"/>
-        </w:numPr>
-        <w:rPr>
-          <w:b/>
-          <w:lang w:eastAsia="zh-TW"/>
-        </w:rPr>
-      </w:pPr>
-      <w:proofErr w:type="spellStart"/>
-      <w:r>
-        <w:rPr>
-          <w:b/>
-          <w:lang w:eastAsia="zh-TW"/>
-        </w:rPr>
-        <w:lastRenderedPageBreak/>
-        <w:t>down_counter</w:t>
-      </w:r>
-      <w:proofErr w:type="spellEnd"/>
-    </w:p>
-    <w:p>
-      <w:pPr>
-        <w:pStyle w:val="ListParagraph"/>
-        <w:ind w:left="1440"/>
-        <w:rPr>
-          <w:b/>
-          <w:lang w:eastAsia="zh-TW"/>
-        </w:rPr>
-      </w:pPr>
-      <w:r>
-        <w:rPr>
-          <w:b/>
-          <w:noProof/>
-          <w:lang w:eastAsia="zh-TW"/>
-        </w:rPr>
-        <w:drawing>
-          <wp:inline distT="0" distB="0" distL="0" distR="0" wp14:anchorId="17131CC4" wp14:editId="4DE005BD">
-            <wp:extent cx="3597275" cy="4169569"/>
-            <wp:effectExtent l="0" t="0" r="3175" b="2540"/>
-            <wp:docPr id="1587628204" name="Picture 1" descr="A screen shot of a computer program&#10;&#10;AI-generated content may be incorrect."/>
-            <wp:cNvGraphicFramePr>
-              <a:graphicFrameLocks xmlns:a="http://schemas.openxmlformats.org/drawingml/2006/main" noChangeAspect="1"/>
-            </wp:cNvGraphicFramePr>
-            <a:graphic xmlns:a="http://schemas.openxmlformats.org/drawingml/2006/main">
-              <a:graphicData uri="http://schemas.openxmlformats.org/drawingml/2006/picture">
-                <pic:pic xmlns:pic="http://schemas.openxmlformats.org/drawingml/2006/picture">
-                  <pic:nvPicPr>
-                    <pic:cNvPr id="1587628204" name="Picture 1" descr="A screen shot of a computer program&#10;&#10;AI-generated content may be incorrect."/>
-                    <pic:cNvPicPr/>
-                  </pic:nvPicPr>
-                  <pic:blipFill>
-                    <a:blip r:embed="rId12"/>
-                    <a:stretch>
-                      <a:fillRect/>
-                    </a:stretch>
-                  </pic:blipFill>
-                  <pic:spPr>
-                    <a:xfrm>
-                      <a:off x="0" y="0"/>
-                      <a:ext cx="3599297" cy="4171913"/>
-                    </a:xfrm>
-                    <a:prstGeom prst="rect">
-                      <a:avLst/>
-                    </a:prstGeom>
-                  </pic:spPr>
-                </pic:pic>
-              </a:graphicData>
-            </a:graphic>
-          </wp:inline>
-        </w:drawing>
-      </w:r>
-    </w:p>
-    <w:p>
-      <w:pPr>
-        <w:spacing w:line="278" w:lineRule="auto"/>
-        <w:rPr>
-          <w:b/>
-          <w:lang w:eastAsia="zh-TW"/>
-        </w:rPr>
-      </w:pPr>
-      <w:r>
-        <w:rPr>
-          <w:b/>
-          <w:lang w:eastAsia="zh-TW"/>
-        </w:rPr>
-        <w:br w:type="page"/>
-      </w:r>
-    </w:p>
-    <w:p>
-      <w:pPr>
-        <w:pStyle w:val="ListParagraph"/>
-        <w:numPr>
-          <w:ilvl w:val="1"/>
-          <w:numId w:val="5"/>
-        </w:numPr>
-        <w:rPr>
-          <w:b/>
-          <w:lang w:eastAsia="zh-TW"/>
-        </w:rPr>
-      </w:pPr>
-      <w:r>
-        <w:rPr>
-          <w:b/>
-          <w:lang w:eastAsia="zh-TW"/>
-        </w:rPr>
-        <w:lastRenderedPageBreak/>
-        <w:t>mux_2x1</w:t>
-      </w:r>
-    </w:p>
-    <w:p>
-      <w:pPr>
-        <w:pStyle w:val="ListParagraph"/>
-        <w:ind w:left="1440"/>
-        <w:rPr>
-          <w:b/>
-          <w:lang w:eastAsia="zh-TW"/>
-        </w:rPr>
-      </w:pPr>
-      <w:r>
-        <w:rPr>
-          <w:b/>
-          <w:noProof/>
-          <w:lang w:eastAsia="zh-TW"/>
-        </w:rPr>
-        <w:drawing>
-          <wp:inline distT="0" distB="0" distL="0" distR="0" wp14:anchorId="0B7D0B46" wp14:editId="41D84B10">
-            <wp:extent cx="3705225" cy="2544967"/>
-            <wp:effectExtent l="0" t="0" r="0" b="8255"/>
-            <wp:docPr id="1192919874" name="Picture 1" descr="A computer screen with text and images&#10;&#10;AI-generated content may be incorrect."/>
-            <wp:cNvGraphicFramePr>
-              <a:graphicFrameLocks xmlns:a="http://schemas.openxmlformats.org/drawingml/2006/main" noChangeAspect="1"/>
-            </wp:cNvGraphicFramePr>
-            <a:graphic xmlns:a="http://schemas.openxmlformats.org/drawingml/2006/main">
-              <a:graphicData uri="http://schemas.openxmlformats.org/drawingml/2006/picture">
-                <pic:pic xmlns:pic="http://schemas.openxmlformats.org/drawingml/2006/picture">
-                  <pic:nvPicPr>
-                    <pic:cNvPr id="1192919874" name="Picture 1" descr="A computer screen with text and images&#10;&#10;AI-generated content may be incorrect."/>
-                    <pic:cNvPicPr/>
-                  </pic:nvPicPr>
-                  <pic:blipFill>
-                    <a:blip r:embed="rId13"/>
-                    <a:stretch>
-                      <a:fillRect/>
-                    </a:stretch>
-                  </pic:blipFill>
-                  <pic:spPr>
-                    <a:xfrm>
-                      <a:off x="0" y="0"/>
-                      <a:ext cx="3712098" cy="2549688"/>
-                    </a:xfrm>
-                    <a:prstGeom prst="rect">
-                      <a:avLst/>
-                    </a:prstGeom>
-                  </pic:spPr>
-                </pic:pic>
-              </a:graphicData>
-            </a:graphic>
-          </wp:inline>
-        </w:drawing>
-      </w:r>
-    </w:p>
-    <w:p>
-      <w:pPr>
-        <w:spacing w:line="278" w:lineRule="auto"/>
-        <w:rPr>
-          <w:b/>
-          <w:lang w:eastAsia="zh-TW"/>
-        </w:rPr>
-      </w:pPr>
-      <w:r>
-        <w:rPr>
-          <w:b/>
-          <w:lang w:eastAsia="zh-TW"/>
-        </w:rPr>
-        <w:br w:type="page"/>
-      </w:r>
-    </w:p>
-    <w:p>
-      <w:pPr>
         <w:pStyle w:val="ListParagraph"/>
         <w:numPr>
           <w:ilvl w:val="0"/>
           <w:numId w:val="5"/>
         </w:numPr>
-        <w:rPr>
-          <w:b/>
-          <w:lang w:eastAsia="zh-TW"/>
-        </w:rPr>
-      </w:pPr>
-      <w:r>
-        <w:rPr>
-          <w:b/>
-          <w:lang w:eastAsia="zh-TW"/>
+        <w:spacing w:line="278" w:lineRule="auto"/>
+        <w:rPr>
+          <w:rFonts w:hint="eastAsia"/>
+          <w:b/>
+          <w:lang w:eastAsia="zh-TW"/>
+        </w:rPr>
+      </w:pPr>
+      <w:r>
+        <w:rPr>
+          <w:b/>
+          <w:lang w:eastAsia="zh-TW"/>
+        </w:rPr>
+        <w:br w:type="page"/>
+      </w:r>
+      <w:r>
+        <w:rPr>
+          <w:rFonts w:eastAsia="游ゴシック" w:hint="eastAsia"/>
+          <w:b/>
+          <w:lang w:eastAsia="ja-JP"/>
         </w:rPr>
         <w:lastRenderedPageBreak/>
-        <w:t xml:space="preserve">Provide snapshot of FPGA resource usage generated post synthesis </w:t>
-      </w:r>
-      <w:r>
-        <w:rPr>
-          <w:b/>
-          <w:noProof/>
-          <w:lang w:eastAsia="zh-TW"/>
-        </w:rPr>
-        <w:drawing>
-          <wp:inline distT="0" distB="0" distL="0" distR="0" wp14:anchorId="475D7B9D" wp14:editId="685C03BC">
-            <wp:extent cx="3540125" cy="4354521"/>
-            <wp:effectExtent l="0" t="0" r="3175" b="8255"/>
-            <wp:docPr id="50117004" name="Picture 1" descr="A screenshot of a computer&#10;&#10;AI-generated content may be incorrect."/>
-            <wp:cNvGraphicFramePr>
-              <a:graphicFrameLocks xmlns:a="http://schemas.openxmlformats.org/drawingml/2006/main" noChangeAspect="1"/>
-            </wp:cNvGraphicFramePr>
-            <a:graphic xmlns:a="http://schemas.openxmlformats.org/drawingml/2006/main">
-              <a:graphicData uri="http://schemas.openxmlformats.org/drawingml/2006/picture">
-                <pic:pic xmlns:pic="http://schemas.openxmlformats.org/drawingml/2006/picture">
-                  <pic:nvPicPr>
-                    <pic:cNvPr id="50117004" name="Picture 1" descr="A screenshot of a computer&#10;&#10;AI-generated content may be incorrect."/>
-                    <pic:cNvPicPr/>
-                  </pic:nvPicPr>
-                  <pic:blipFill>
-                    <a:blip r:embed="rId14"/>
-                    <a:stretch>
-                      <a:fillRect/>
-                    </a:stretch>
-                  </pic:blipFill>
-                  <pic:spPr>
-                    <a:xfrm>
-                      <a:off x="0" y="0"/>
-                      <a:ext cx="3542144" cy="4357004"/>
-                    </a:xfrm>
-                    <a:prstGeom prst="rect">
-                      <a:avLst/>
-                    </a:prstGeom>
-                  </pic:spPr>
-                </pic:pic>
-              </a:graphicData>
-            </a:graphic>
-          </wp:inline>
-        </w:drawing>
-      </w:r>
-    </w:p>
-    <w:p>
-      <w:pPr>
-        <w:pStyle w:val="ListParagraph"/>
-        <w:ind w:left="1440"/>
-        <w:rPr>
-          <w:b/>
-          <w:lang w:eastAsia="zh-TW"/>
-        </w:rPr>
-      </w:pPr>
-    </w:p>
-    <w:p>
-      <w:pPr>
-        <w:spacing w:line="278" w:lineRule="auto"/>
-        <w:rPr>
-          <w:b/>
-          <w:lang w:eastAsia="zh-TW"/>
-        </w:rPr>
-      </w:pPr>
-      <w:r>
-        <w:rPr>
-          <w:b/>
-          <w:lang w:eastAsia="zh-TW"/>
-        </w:rPr>
-        <w:br w:type="page"/>
-      </w:r>
-    </w:p>
-    <w:p>
-      <w:pPr>
-        <w:pStyle w:val="ListParagraph"/>
-        <w:numPr>
-          <w:ilvl w:val="0"/>
-          <w:numId w:val="5"/>
-        </w:numPr>
-        <w:rPr>
-          <w:b/>
-          <w:lang w:eastAsia="zh-TW"/>
-        </w:rPr>
-      </w:pPr>
-      <w:r>
-        <w:rPr>
-          <w:b/>
-          <w:lang w:eastAsia="zh-TW"/>
-        </w:rPr>
-        <w:lastRenderedPageBreak/>
-        <w:t>Provide snapshot of schematic generated from RTL netlist viewer</w:t>
-      </w:r>
-      <w:r>
-        <w:rPr>
-          <w:b/>
-          <w:noProof/>
-          <w:lang w:eastAsia="zh-TW"/>
-        </w:rPr>
-        <w:drawing>
-          <wp:inline distT="0" distB="0" distL="0" distR="0" wp14:anchorId="7E39E743" wp14:editId="48F08BE3">
-            <wp:extent cx="5368925" cy="1694424"/>
-            <wp:effectExtent l="0" t="0" r="3175" b="1270"/>
-            <wp:docPr id="683608360" name="Picture 1" descr="A diagram of a computer program&#10;&#10;AI-generated content may be incorrect."/>
-            <wp:cNvGraphicFramePr>
-              <a:graphicFrameLocks xmlns:a="http://schemas.openxmlformats.org/drawingml/2006/main" noChangeAspect="1"/>
-            </wp:cNvGraphicFramePr>
-            <a:graphic xmlns:a="http://schemas.openxmlformats.org/drawingml/2006/main">
-              <a:graphicData uri="http://schemas.openxmlformats.org/drawingml/2006/picture">
-                <pic:pic xmlns:pic="http://schemas.openxmlformats.org/drawingml/2006/picture">
-                  <pic:nvPicPr>
-                    <pic:cNvPr id="683608360" name="Picture 1" descr="A diagram of a computer program&#10;&#10;AI-generated content may be incorrect."/>
-                    <pic:cNvPicPr/>
-                  </pic:nvPicPr>
-                  <pic:blipFill>
-                    <a:blip r:embed="rId15"/>
-                    <a:stretch>
-                      <a:fillRect/>
-                    </a:stretch>
-                  </pic:blipFill>
-                  <pic:spPr>
-                    <a:xfrm>
-                      <a:off x="0" y="0"/>
-                      <a:ext cx="5378483" cy="1697440"/>
-                    </a:xfrm>
-                    <a:prstGeom prst="rect">
-                      <a:avLst/>
-                    </a:prstGeom>
-                  </pic:spPr>
-                </pic:pic>
-              </a:graphicData>
-            </a:graphic>
-          </wp:inline>
-        </w:drawing>
-      </w:r>
-      <w:r>
-        <w:rPr>
-          <w:b/>
-          <w:lang w:eastAsia="zh-TW"/>
-        </w:rPr>
-        <w:t xml:space="preserve"> </w:t>
-      </w:r>
-    </w:p>
-    <w:p>
-      <w:pPr>
-        <w:spacing w:line="278" w:lineRule="auto"/>
-        <w:rPr>
-          <w:b/>
-          <w:lang w:eastAsia="zh-TW"/>
-        </w:rPr>
-      </w:pPr>
-      <w:r>
-        <w:rPr>
-          <w:b/>
-          <w:lang w:eastAsia="zh-TW"/>
-        </w:rPr>
-        <w:br w:type="page"/>
-      </w:r>
-    </w:p>
-    <w:p>
-      <w:pPr>
-        <w:pStyle w:val="ListParagraph"/>
-        <w:numPr>
-          <w:ilvl w:val="0"/>
-          <w:numId w:val="5"/>
-        </w:numPr>
-        <w:rPr>
-          <w:b/>
-          <w:lang w:eastAsia="zh-TW"/>
-        </w:rPr>
-      </w:pPr>
-      <w:r>
-        <w:rPr>
-          <w:b/>
-          <w:lang w:eastAsia="zh-TW"/>
-        </w:rPr>
-        <w:lastRenderedPageBreak/>
-        <w:t>Provide snapshot of simulation waveform and explain simulation result</w:t>
-      </w:r>
-      <w:r>
-        <w:rPr>
-          <w:b/>
-          <w:noProof/>
-          <w:lang w:eastAsia="zh-TW"/>
-        </w:rPr>
-        <w:drawing>
-          <wp:inline distT="0" distB="0" distL="0" distR="0" wp14:anchorId="248998CA" wp14:editId="4DB733EE">
-            <wp:extent cx="4543425" cy="421335"/>
-            <wp:effectExtent l="0" t="0" r="0" b="0"/>
-            <wp:docPr id="144316935" name="Picture 1"/>
-            <wp:cNvGraphicFramePr>
-              <a:graphicFrameLocks xmlns:a="http://schemas.openxmlformats.org/drawingml/2006/main" noChangeAspect="1"/>
-            </wp:cNvGraphicFramePr>
-            <a:graphic xmlns:a="http://schemas.openxmlformats.org/drawingml/2006/main">
-              <a:graphicData uri="http://schemas.openxmlformats.org/drawingml/2006/picture">
-                <pic:pic xmlns:pic="http://schemas.openxmlformats.org/drawingml/2006/picture">
-                  <pic:nvPicPr>
-                    <pic:cNvPr id="144316935" name=""/>
-                    <pic:cNvPicPr/>
-                  </pic:nvPicPr>
-                  <pic:blipFill>
-                    <a:blip r:embed="rId16"/>
-                    <a:stretch>
-                      <a:fillRect/>
-                    </a:stretch>
-                  </pic:blipFill>
-                  <pic:spPr>
-                    <a:xfrm>
-                      <a:off x="0" y="0"/>
-                      <a:ext cx="4578844" cy="424620"/>
-                    </a:xfrm>
-                    <a:prstGeom prst="rect">
-                      <a:avLst/>
-                    </a:prstGeom>
-                  </pic:spPr>
-                </pic:pic>
-              </a:graphicData>
-            </a:graphic>
-          </wp:inline>
-        </w:drawing>
-      </w:r>
-    </w:p>
-    <w:p>
-      <w:pPr>
-        <w:pStyle w:val="ListParagraph"/>
-        <w:rPr>
-          <w:bCs/>
-          <w:lang w:eastAsia="zh-TW"/>
-        </w:rPr>
-      </w:pPr>
-      <w:r>
-        <w:rPr>
-          <w:rFonts w:hint="eastAsia"/>
-          <w:bCs/>
-          <w:lang w:eastAsia="zh-TW"/>
-        </w:rPr>
-        <w:t xml:space="preserve">The simulation waveform shows a </w:t>
-      </w:r>
-      <w:proofErr w:type="spellStart"/>
-      <w:r>
-        <w:rPr>
-          <w:rFonts w:hint="eastAsia"/>
-          <w:bCs/>
-          <w:lang w:eastAsia="zh-TW"/>
-        </w:rPr>
-        <w:t>count_value</w:t>
-      </w:r>
-      <w:proofErr w:type="spellEnd"/>
-      <w:r>
-        <w:rPr>
-          <w:rFonts w:hint="eastAsia"/>
-          <w:bCs/>
-          <w:lang w:eastAsia="zh-TW"/>
-        </w:rPr>
-        <w:t xml:space="preserve"> changing at each positive edge of </w:t>
-      </w:r>
-      <w:proofErr w:type="spellStart"/>
-      <w:r>
-        <w:rPr>
-          <w:rFonts w:hint="eastAsia"/>
-          <w:bCs/>
-          <w:lang w:eastAsia="zh-TW"/>
-        </w:rPr>
-        <w:t>clk</w:t>
-      </w:r>
-      <w:proofErr w:type="spellEnd"/>
-      <w:r>
-        <w:rPr>
-          <w:rFonts w:hint="eastAsia"/>
-          <w:bCs/>
-          <w:lang w:eastAsia="zh-TW"/>
-        </w:rPr>
-        <w:t xml:space="preserve"> where the counting value changes depending on either select 0 which is </w:t>
-      </w:r>
-      <w:proofErr w:type="spellStart"/>
-      <w:r>
-        <w:rPr>
-          <w:rFonts w:hint="eastAsia"/>
-          <w:bCs/>
-          <w:lang w:eastAsia="zh-TW"/>
-        </w:rPr>
-        <w:t>count_up</w:t>
-      </w:r>
-      <w:proofErr w:type="spellEnd"/>
-      <w:r>
-        <w:rPr>
-          <w:rFonts w:hint="eastAsia"/>
-          <w:bCs/>
-          <w:lang w:eastAsia="zh-TW"/>
-        </w:rPr>
-        <w:t xml:space="preserve"> from 0 to 15 or </w:t>
-      </w:r>
-      <w:proofErr w:type="spellStart"/>
-      <w:r>
-        <w:rPr>
-          <w:rFonts w:hint="eastAsia"/>
-          <w:bCs/>
-          <w:lang w:eastAsia="zh-TW"/>
-        </w:rPr>
-        <w:t>count_down</w:t>
-      </w:r>
-      <w:proofErr w:type="spellEnd"/>
-      <w:r>
-        <w:rPr>
-          <w:rFonts w:hint="eastAsia"/>
-          <w:bCs/>
-          <w:lang w:eastAsia="zh-TW"/>
-        </w:rPr>
-        <w:t xml:space="preserve"> which is from 15 to 0. The presented waveform shows we first clear and select count up, which you can see 0 to 15, and then after second clear, the </w:t>
-      </w:r>
-      <w:proofErr w:type="spellStart"/>
-      <w:r>
-        <w:rPr>
-          <w:rFonts w:hint="eastAsia"/>
-          <w:bCs/>
-          <w:lang w:eastAsia="zh-TW"/>
-        </w:rPr>
-        <w:t>count down</w:t>
-      </w:r>
-      <w:proofErr w:type="spellEnd"/>
-      <w:r>
-        <w:rPr>
-          <w:rFonts w:hint="eastAsia"/>
-          <w:bCs/>
-          <w:lang w:eastAsia="zh-TW"/>
-        </w:rPr>
-        <w:t xml:space="preserve"> is selected which shows 15 to 0.</w:t>
-      </w:r>
-    </w:p>
-    <w:p>
-      <w:pPr>
-        <w:pStyle w:val="ListParagraph"/>
-        <w:ind w:left="1440"/>
-        <w:rPr>
-          <w:b/>
-          <w:lang w:eastAsia="zh-TW"/>
-        </w:rPr>
-      </w:pPr>
-    </w:p>
-    <w:p>
-      <w:pPr>
-        <w:pStyle w:val="ListParagraph"/>
-        <w:ind w:left="1440"/>
-        <w:rPr>
-          <w:b/>
-          <w:lang w:eastAsia="zh-TW"/>
-        </w:rPr>
-      </w:pPr>
+        <w:t>Post-Mapping schematic</w:t>
+      </w:r>
     </w:p>
     <w:sectPr>
       <w:pgSz w:w="12240" w:h="15840"/>
-      <w:pgMar w:top="1440" w:right="1440" w:bottom="1440" w:left="1440" w:header="720" w:footer="720" w:gutter="0"/>
+      <w:pgMar w:top="720" w:right="720" w:bottom="720" w:left="720" w:header="720" w:footer="720" w:gutter="0"/>
       <w:cols w:space="720"/>
       <w:docGrid w:linePitch="360"/>
     </w:sectPr>
@@ -2180,6 +1711,95 @@
       </w:pPr>
     </w:lvl>
     <w:lvl w:ilvl="8" w:tplc="0409001B" w:tentative="1">
+      <w:start w:val="1"/>
+      <w:numFmt w:val="lowerRoman"/>
+      <w:lvlText w:val="%9."/>
+      <w:lvlJc w:val="right"/>
+      <w:pPr>
+        <w:ind w:left="6480" w:hanging="180"/>
+      </w:pPr>
+    </w:lvl>
+  </w:abstractNum>
+  <w:abstractNum w:abstractNumId="7" w15:restartNumberingAfterBreak="0">
+    <w:nsid w:val="5B7D1FB1"/>
+    <w:multiLevelType w:val="hybridMultilevel"/>
+    <w:tmpl w:val="B154599C"/>
+    <w:lvl w:ilvl="0" w:tplc="FFFFFFFF">
+      <w:start w:val="1"/>
+      <w:numFmt w:val="decimal"/>
+      <w:lvlText w:val="%1."/>
+      <w:lvlJc w:val="left"/>
+      <w:pPr>
+        <w:ind w:left="720" w:hanging="360"/>
+      </w:pPr>
+      <w:rPr>
+        <w:rFonts w:hint="default"/>
+      </w:rPr>
+    </w:lvl>
+    <w:lvl w:ilvl="1" w:tplc="FFFFFFFF">
+      <w:start w:val="1"/>
+      <w:numFmt w:val="lowerLetter"/>
+      <w:lvlText w:val="%2."/>
+      <w:lvlJc w:val="left"/>
+      <w:pPr>
+        <w:ind w:left="1440" w:hanging="360"/>
+      </w:pPr>
+    </w:lvl>
+    <w:lvl w:ilvl="2" w:tplc="FFFFFFFF" w:tentative="1">
+      <w:start w:val="1"/>
+      <w:numFmt w:val="lowerRoman"/>
+      <w:lvlText w:val="%3."/>
+      <w:lvlJc w:val="right"/>
+      <w:pPr>
+        <w:ind w:left="2160" w:hanging="180"/>
+      </w:pPr>
+    </w:lvl>
+    <w:lvl w:ilvl="3" w:tplc="FFFFFFFF" w:tentative="1">
+      <w:start w:val="1"/>
+      <w:numFmt w:val="decimal"/>
+      <w:lvlText w:val="%4."/>
+      <w:lvlJc w:val="left"/>
+      <w:pPr>
+        <w:ind w:left="2880" w:hanging="360"/>
+      </w:pPr>
+    </w:lvl>
+    <w:lvl w:ilvl="4" w:tplc="FFFFFFFF" w:tentative="1">
+      <w:start w:val="1"/>
+      <w:numFmt w:val="lowerLetter"/>
+      <w:lvlText w:val="%5."/>
+      <w:lvlJc w:val="left"/>
+      <w:pPr>
+        <w:ind w:left="3600" w:hanging="360"/>
+      </w:pPr>
+    </w:lvl>
+    <w:lvl w:ilvl="5" w:tplc="FFFFFFFF" w:tentative="1">
+      <w:start w:val="1"/>
+      <w:numFmt w:val="lowerRoman"/>
+      <w:lvlText w:val="%6."/>
+      <w:lvlJc w:val="right"/>
+      <w:pPr>
+        <w:ind w:left="4320" w:hanging="180"/>
+      </w:pPr>
+    </w:lvl>
+    <w:lvl w:ilvl="6" w:tplc="FFFFFFFF" w:tentative="1">
+      <w:start w:val="1"/>
+      <w:numFmt w:val="decimal"/>
+      <w:lvlText w:val="%7."/>
+      <w:lvlJc w:val="left"/>
+      <w:pPr>
+        <w:ind w:left="5040" w:hanging="360"/>
+      </w:pPr>
+    </w:lvl>
+    <w:lvl w:ilvl="7" w:tplc="FFFFFFFF" w:tentative="1">
+      <w:start w:val="1"/>
+      <w:numFmt w:val="lowerLetter"/>
+      <w:lvlText w:val="%8."/>
+      <w:lvlJc w:val="left"/>
+      <w:pPr>
+        <w:ind w:left="5760" w:hanging="360"/>
+      </w:pPr>
+    </w:lvl>
+    <w:lvl w:ilvl="8" w:tplc="FFFFFFFF" w:tentative="1">
       <w:start w:val="1"/>
       <w:numFmt w:val="lowerRoman"/>
       <w:lvlText w:val="%9."/>
@@ -2209,6 +1829,9 @@
   </w:num>
   <w:num w:numId="7" w16cid:durableId="1600601953">
     <w:abstractNumId w:val="4"/>
+  </w:num>
+  <w:num w:numId="8" w16cid:durableId="180821158">
+    <w:abstractNumId w:val="7"/>
   </w:num>
 </w:numbering>
 </file>

</xml_diff>